<commit_message>
fim do projeto tiago nuvem
</commit_message>
<xml_diff>
--- a/Nuvem/projeto/documento.docx
+++ b/Nuvem/projeto/documento.docx
@@ -50,10 +50,16 @@
         </w:rPr>
         <w:t xml:space="preserve"> 14.04014-0</w:t>
       </w:r>
+    </w:p>
+    <w:p>
+      <w:pPr>
+        <w:rPr>
+          <w:u w:val="single"/>
+        </w:rPr>
+      </w:pPr>
       <w:bookmarkStart w:id="0" w:name="_GoBack"/>
       <w:bookmarkEnd w:id="0"/>
     </w:p>
-    <w:p/>
     <w:p>
       <w:r>
         <w:t xml:space="preserve">Fizemos uma aplicação com 4 containers, um para o </w:t>
@@ -89,6 +95,67 @@
       <w:r>
         <w:t>Para isso usamos as seguintes imagens:</w:t>
       </w:r>
+    </w:p>
+    <w:p>
+      <w:pPr>
+        <w:rPr>
+          <w:u w:val="single"/>
+        </w:rPr>
+      </w:pPr>
+      <w:r>
+        <w:tab/>
+        <w:t xml:space="preserve">-consulta </w:t>
+      </w:r>
+      <w:r>
+        <w:sym w:font="Wingdings" w:char="F0E0"/>
+      </w:r>
+      <w:r>
+        <w:t xml:space="preserve"> </w:t>
+      </w:r>
+      <w:proofErr w:type="spellStart"/>
+      <w:r>
+        <w:t>mattrayner</w:t>
+      </w:r>
+      <w:proofErr w:type="spellEnd"/>
+      <w:r>
+        <w:t>/</w:t>
+      </w:r>
+      <w:proofErr w:type="spellStart"/>
+      <w:r>
+        <w:t>lamp:latest</w:t>
+      </w:r>
+      <w:proofErr w:type="spellEnd"/>
+    </w:p>
+    <w:p>
+      <w:r>
+        <w:tab/>
+        <w:t xml:space="preserve">-autenticação </w:t>
+      </w:r>
+      <w:r>
+        <w:sym w:font="Wingdings" w:char="F0E0"/>
+      </w:r>
+      <w:r>
+        <w:t xml:space="preserve"> </w:t>
+      </w:r>
+      <w:proofErr w:type="spellStart"/>
+      <w:r>
+        <w:t>mattrayner</w:t>
+      </w:r>
+      <w:proofErr w:type="spellEnd"/>
+      <w:r>
+        <w:t>/</w:t>
+      </w:r>
+      <w:proofErr w:type="spellStart"/>
+      <w:r>
+        <w:t>lamp:</w:t>
+      </w:r>
+      <w:r>
+        <w:rPr>
+          <w:u w:val="single"/>
+        </w:rPr>
+        <w:t>latest</w:t>
+      </w:r>
+      <w:proofErr w:type="spellEnd"/>
     </w:p>
     <w:p>
       <w:r>
@@ -97,25 +164,23 @@
       </w:r>
       <w:proofErr w:type="spellStart"/>
       <w:r>
-        <w:t>tonisormisson</w:t>
-      </w:r>
-      <w:proofErr w:type="spellEnd"/>
-      <w:r>
-        <w:t>/</w:t>
-      </w:r>
-      <w:proofErr w:type="spellStart"/>
-      <w:r>
-        <w:t>dev-</w:t>
-      </w:r>
-      <w:proofErr w:type="gramStart"/>
-      <w:r>
-        <w:t>lemp:latest</w:t>
-      </w:r>
-      <w:proofErr w:type="spellEnd"/>
-      <w:proofErr w:type="gramEnd"/>
-      <w:r>
-        <w:t xml:space="preserve"> (autenticação)</w:t>
-      </w:r>
+        <w:t>html</w:t>
+      </w:r>
+      <w:proofErr w:type="spellEnd"/>
+      <w:r>
+        <w:t xml:space="preserve"> </w:t>
+      </w:r>
+      <w:r>
+        <w:sym w:font="Wingdings" w:char="F0E0"/>
+      </w:r>
+      <w:r>
+        <w:t xml:space="preserve"> </w:t>
+      </w:r>
+      <w:proofErr w:type="spellStart"/>
+      <w:r>
+        <w:t>debian:latest</w:t>
+      </w:r>
+      <w:proofErr w:type="spellEnd"/>
     </w:p>
     <w:p>
       <w:r>
@@ -124,45 +189,28 @@
       </w:r>
       <w:proofErr w:type="spellStart"/>
       <w:r>
-        <w:t>mattrayner</w:t>
-      </w:r>
-      <w:proofErr w:type="spellEnd"/>
-      <w:r>
-        <w:t>/</w:t>
-      </w:r>
-      <w:proofErr w:type="spellStart"/>
-      <w:proofErr w:type="gramStart"/>
-      <w:r>
-        <w:t>lamp:latest</w:t>
-      </w:r>
-      <w:proofErr w:type="spellEnd"/>
-      <w:proofErr w:type="gramEnd"/>
-      <w:r>
-        <w:t xml:space="preserve"> (consultas e </w:t>
-      </w:r>
-      <w:proofErr w:type="spellStart"/>
-      <w:r>
-        <w:t>html</w:t>
-      </w:r>
-      <w:proofErr w:type="spellEnd"/>
-      <w:r>
-        <w:t>)</w:t>
-      </w:r>
-    </w:p>
-    <w:p>
-      <w:r>
-        <w:tab/>
-        <w:t>-</w:t>
-      </w:r>
-      <w:proofErr w:type="spellStart"/>
-      <w:proofErr w:type="gramStart"/>
+        <w:t>mysql</w:t>
+      </w:r>
+      <w:proofErr w:type="spellEnd"/>
+      <w:r>
+        <w:t xml:space="preserve"> </w:t>
+      </w:r>
+      <w:r>
+        <w:sym w:font="Wingdings" w:char="F0E0"/>
+      </w:r>
+      <w:r>
+        <w:t xml:space="preserve"> </w:t>
+      </w:r>
+      <w:proofErr w:type="spellStart"/>
       <w:r>
         <w:t>mysql:latest</w:t>
       </w:r>
       <w:proofErr w:type="spellEnd"/>
-      <w:proofErr w:type="gramEnd"/>
-    </w:p>
-    <w:p>
+    </w:p>
+    <w:p>
+      <w:pPr>
+        <w:jc w:val="center"/>
+      </w:pPr>
       <w:r>
         <w:rPr>
           <w:noProof/>
@@ -170,9 +218,9 @@
         </w:rPr>
         <w:drawing>
           <wp:inline distT="0" distB="0" distL="0" distR="0">
-            <wp:extent cx="5400040" cy="3054398"/>
-            <wp:effectExtent l="0" t="0" r="0" b="0"/>
-            <wp:docPr id="2" name="Imagem 2" descr="C:\Users\Administrador\Downloads\WhatsApp Image 2019-04-23 at 11.34.22.jpeg"/>
+            <wp:extent cx="4114800" cy="2886075"/>
+            <wp:effectExtent l="0" t="0" r="0" b="9525"/>
+            <wp:docPr id="3" name="Imagem 3" descr="F:\Notas3\Nuvem\projeto\docker.png"/>
             <wp:cNvGraphicFramePr>
               <a:graphicFrameLocks xmlns:a="http://schemas.openxmlformats.org/drawingml/2006/main" noChangeAspect="1"/>
             </wp:cNvGraphicFramePr>
@@ -180,7 +228,7 @@
               <a:graphicData uri="http://schemas.openxmlformats.org/drawingml/2006/picture">
                 <pic:pic xmlns:pic="http://schemas.openxmlformats.org/drawingml/2006/picture">
                   <pic:nvPicPr>
-                    <pic:cNvPr id="0" name="Picture 2" descr="C:\Users\Administrador\Downloads\WhatsApp Image 2019-04-23 at 11.34.22.jpeg"/>
+                    <pic:cNvPr id="0" name="Picture 2" descr="F:\Notas3\Nuvem\projeto\docker.png"/>
                     <pic:cNvPicPr>
                       <a:picLocks noChangeAspect="1" noChangeArrowheads="1"/>
                     </pic:cNvPicPr>
@@ -201,7 +249,7 @@
                   <pic:spPr bwMode="auto">
                     <a:xfrm>
                       <a:off x="0" y="0"/>
-                      <a:ext cx="5400040" cy="3054398"/>
+                      <a:ext cx="4114800" cy="2886075"/>
                     </a:xfrm>
                     <a:prstGeom prst="rect">
                       <a:avLst/>
@@ -220,28 +268,36 @@
     </w:p>
     <w:p>
       <w:r>
-        <w:t xml:space="preserve">Escolhemos usar o </w:t>
-      </w:r>
-      <w:proofErr w:type="spellStart"/>
-      <w:r>
-        <w:t>lemp</w:t>
-      </w:r>
-      <w:proofErr w:type="spellEnd"/>
-      <w:r>
-        <w:t xml:space="preserve"> na autenticação por aguentar mais requisições ao mesmo tempo que o </w:t>
-      </w:r>
-      <w:proofErr w:type="spellStart"/>
-      <w:r>
-        <w:t>lamp</w:t>
-      </w:r>
-      <w:proofErr w:type="spellEnd"/>
-      <w:r>
-        <w:t>, pensando que qualquer coisa iria passar pela autenticação.</w:t>
-      </w:r>
-    </w:p>
-    <w:p>
-      <w:r>
-        <w:t xml:space="preserve">O </w:t>
+        <w:t xml:space="preserve">O container que foi feito a mão foi o </w:t>
+      </w:r>
+      <w:proofErr w:type="spellStart"/>
+      <w:r>
+        <w:t>html</w:t>
+      </w:r>
+      <w:proofErr w:type="spellEnd"/>
+      <w:r>
+        <w:t xml:space="preserve">, começando de um </w:t>
+      </w:r>
+      <w:proofErr w:type="spellStart"/>
+      <w:r>
+        <w:t>debian</w:t>
+      </w:r>
+      <w:proofErr w:type="spellEnd"/>
+      <w:r>
+        <w:t xml:space="preserve"> e configurando o apache.</w:t>
+      </w:r>
+    </w:p>
+    <w:p>
+      <w:pPr>
+        <w:rPr>
+          <w:u w:val="single"/>
+        </w:rPr>
+      </w:pPr>
+      <w:r>
+        <w:t>O processo feito começa no</w:t>
+      </w:r>
+      <w:r>
+        <w:t xml:space="preserve"> </w:t>
       </w:r>
       <w:proofErr w:type="spellStart"/>
       <w:r>
@@ -249,7 +305,13 @@
       </w:r>
       <w:proofErr w:type="spellEnd"/>
       <w:r>
-        <w:t xml:space="preserve"> se comunica com a autenticação </w:t>
+        <w:t xml:space="preserve"> </w:t>
+      </w:r>
+      <w:r>
+        <w:t xml:space="preserve">que </w:t>
+      </w:r>
+      <w:r>
+        <w:t xml:space="preserve">se comunica com a autenticação </w:t>
       </w:r>
       <w:proofErr w:type="spellStart"/>
       <w:r>
@@ -265,7 +327,13 @@
       </w:r>
       <w:proofErr w:type="spellEnd"/>
       <w:r>
-        <w:t xml:space="preserve">, então a autenticação confere a sessão do usuário e manda uma requisição para a consulta, dessa forma consultando o banco de dados e retornando tudo de volta ao </w:t>
+        <w:t xml:space="preserve">, então a autenticação confere a </w:t>
+      </w:r>
+      <w:r>
+        <w:t>senha enviada</w:t>
+      </w:r>
+      <w:r>
+        <w:t xml:space="preserve"> e manda uma requisição para a consulta, dessa forma consultando o banco de dados e retornando tudo de volta ao </w:t>
       </w:r>
       <w:proofErr w:type="spellStart"/>
       <w:r>
@@ -277,6 +345,11 @@
       </w:r>
     </w:p>
     <w:p>
+      <w:pPr>
+        <w:rPr>
+          <w:u w:val="single"/>
+        </w:rPr>
+      </w:pPr>
       <w:r>
         <w:t>No banco de dados existe apenas uma tabela contendo as informações dos livros e a que sessões eles estão atrelados.</w:t>
       </w:r>

</xml_diff>